<commit_message>
Task 02 report completed
</commit_message>
<xml_diff>
--- a/Week B.1/Task 1 Report.docx
+++ b/Week B.1/Task 1 Report.docx
@@ -436,7 +436,15 @@
         <w:t xml:space="preserve"> to train the data on, before downloading the required data f</w:t>
       </w:r>
       <w:r>
-        <w:t>rom the yfinance source.</w:t>
+        <w:t xml:space="preserve">rom the </w:t>
+      </w:r>
+      <w:proofErr w:type="spellStart"/>
+      <w:r>
+        <w:t>yfinance</w:t>
+      </w:r>
+      <w:proofErr w:type="spellEnd"/>
+      <w:r>
+        <w:t xml:space="preserve"> source.</w:t>
       </w:r>
     </w:p>
     <w:p>
@@ -498,7 +506,15 @@
         <w:t>model</w:t>
       </w:r>
       <w:r>
-        <w:t xml:space="preserve"> is created and its various properties and settings are defined.</w:t>
+        <w:t xml:space="preserve"> is </w:t>
+      </w:r>
+      <w:proofErr w:type="gramStart"/>
+      <w:r>
+        <w:t>created</w:t>
+      </w:r>
+      <w:proofErr w:type="gramEnd"/>
+      <w:r>
+        <w:t xml:space="preserve"> and its various properties and settings are defined.</w:t>
       </w:r>
       <w:r>
         <w:t xml:space="preserve"> The model then gets compiled.</w:t>
@@ -589,8 +605,13 @@
     </w:p>
     <w:p>
       <w:r>
-        <w:t>The model is then trained</w:t>
-      </w:r>
+        <w:t xml:space="preserve">The model is then </w:t>
+      </w:r>
+      <w:proofErr w:type="gramStart"/>
+      <w:r>
+        <w:t>trained</w:t>
+      </w:r>
+      <w:proofErr w:type="gramEnd"/>
     </w:p>
     <w:p>
       <w:r>
@@ -642,8 +663,13 @@
         <w:t xml:space="preserve"> and formatted for usage</w:t>
       </w:r>
       <w:r>
-        <w:t xml:space="preserve"> to check the accuracy of the model</w:t>
-      </w:r>
+        <w:t xml:space="preserve"> to check the accuracy of the </w:t>
+      </w:r>
+      <w:proofErr w:type="gramStart"/>
+      <w:r>
+        <w:t>model</w:t>
+      </w:r>
+      <w:proofErr w:type="gramEnd"/>
     </w:p>
     <w:p>
       <w:r>
@@ -757,8 +783,13 @@
         <w:t xml:space="preserve">he prediction and actual prices are </w:t>
       </w:r>
       <w:r>
-        <w:t>rendered onto a graph</w:t>
-      </w:r>
+        <w:t xml:space="preserve">rendered onto a </w:t>
+      </w:r>
+      <w:proofErr w:type="gramStart"/>
+      <w:r>
+        <w:t>graph</w:t>
+      </w:r>
+      <w:proofErr w:type="gramEnd"/>
     </w:p>
     <w:p>
       <w:r>
@@ -807,8 +838,13 @@
         <w:t>Lastly, the</w:t>
       </w:r>
       <w:r>
-        <w:t xml:space="preserve"> next days’ price is also predicted and printed</w:t>
-      </w:r>
+        <w:t xml:space="preserve"> next days’ price is also predicted and </w:t>
+      </w:r>
+      <w:proofErr w:type="gramStart"/>
+      <w:r>
+        <w:t>printed</w:t>
+      </w:r>
+      <w:proofErr w:type="gramEnd"/>
     </w:p>
     <w:p>
       <w:r>

</xml_diff>